<commit_message>
word y pdf actividad 2
</commit_message>
<xml_diff>
--- a/Actividades/tema_1/Actividad UF1-1/Actividad UF1-1.Lanzamiento de procesos.Triángulo numérico.INR.docx
+++ b/Actividades/tema_1/Actividad UF1-1/Actividad UF1-1.Lanzamiento de procesos.Triángulo numérico.INR.docx
@@ -317,6 +317,18 @@
       </w:pPr>
       <w:r>
         <w:t>Resultado.</w:t>
+      </w:r>
+    </w:p>
+    <w:p>
+      <w:pPr>
+        <w:pStyle w:val="Prrafodelista"/>
+        <w:numPr>
+          <w:ilvl w:val="0"/>
+          <w:numId w:val="3"/>
+        </w:numPr>
+      </w:pPr>
+      <w:r>
+        <w:t>Enlace GitHub</w:t>
       </w:r>
     </w:p>
     <w:p/>
@@ -7520,6 +7532,9 @@
     <w:p/>
     <w:p>
       <w:r>
+        <w:rPr>
+          <w:noProof/>
+        </w:rPr>
         <w:drawing>
           <wp:inline distT="0" distB="0" distL="0" distR="0" wp14:anchorId="0C749639" wp14:editId="04889E44">
             <wp:extent cx="5400040" cy="713105"/>
@@ -7571,6 +7586,9 @@
     <w:p/>
     <w:p>
       <w:r>
+        <w:rPr>
+          <w:noProof/>
+        </w:rPr>
         <w:drawing>
           <wp:inline distT="0" distB="0" distL="0" distR="0" wp14:anchorId="16BA4EB3" wp14:editId="5B05CAF4">
             <wp:extent cx="5400040" cy="3487420"/>
@@ -7608,6 +7626,49 @@
         </w:drawing>
       </w:r>
     </w:p>
+    <w:p/>
+    <w:p>
+      <w:pPr>
+        <w:rPr>
+          <w:b/>
+          <w:bCs/>
+        </w:rPr>
+      </w:pPr>
+      <w:r>
+        <w:rPr>
+          <w:b/>
+          <w:bCs/>
+        </w:rPr>
+        <w:t>Enlace GitHub</w:t>
+      </w:r>
+    </w:p>
+    <w:p>
+      <w:pPr>
+        <w:rPr>
+          <w:b/>
+          <w:bCs/>
+        </w:rPr>
+      </w:pPr>
+      <w:hyperlink r:id="rId7" w:history="1">
+        <w:r>
+          <w:rPr>
+            <w:rStyle w:val="Hipervnculo"/>
+            <w:b/>
+            <w:bCs/>
+          </w:rPr>
+          <w:t>https://github.com/Ivannunezrodriguez/Programacion_de_Servicios_y_Procesos_24-25/tree/67af73452f09c9bd75e35b3ebdf3d0d61dd523f6/Actividades/tema_1/Actividad%20UF1-1</w:t>
+        </w:r>
+      </w:hyperlink>
+    </w:p>
+    <w:p>
+      <w:pPr>
+        <w:rPr>
+          <w:b/>
+          <w:bCs/>
+        </w:rPr>
+      </w:pPr>
+    </w:p>
+    <w:p/>
     <w:sectPr>
       <w:pgSz w:w="11906" w:h="16838"/>
       <w:pgMar w:top="1417" w:right="1701" w:bottom="1417" w:left="1701" w:header="708" w:footer="708" w:gutter="0"/>
@@ -7710,6 +7771,95 @@
     </w:lvl>
   </w:abstractNum>
   <w:abstractNum w:abstractNumId="1" w15:restartNumberingAfterBreak="0">
+    <w:nsid w:val="06FC116F"/>
+    <w:multiLevelType w:val="hybridMultilevel"/>
+    <w:tmpl w:val="03D8DDDA"/>
+    <w:lvl w:ilvl="0" w:tplc="FFFFFFFF">
+      <w:start w:val="1"/>
+      <w:numFmt w:val="decimal"/>
+      <w:lvlText w:val="%1."/>
+      <w:lvlJc w:val="left"/>
+      <w:pPr>
+        <w:ind w:left="720" w:hanging="360"/>
+      </w:pPr>
+      <w:rPr>
+        <w:rFonts w:hint="default"/>
+      </w:rPr>
+    </w:lvl>
+    <w:lvl w:ilvl="1" w:tplc="FFFFFFFF" w:tentative="1">
+      <w:start w:val="1"/>
+      <w:numFmt w:val="lowerLetter"/>
+      <w:lvlText w:val="%2."/>
+      <w:lvlJc w:val="left"/>
+      <w:pPr>
+        <w:ind w:left="1440" w:hanging="360"/>
+      </w:pPr>
+    </w:lvl>
+    <w:lvl w:ilvl="2" w:tplc="FFFFFFFF" w:tentative="1">
+      <w:start w:val="1"/>
+      <w:numFmt w:val="lowerRoman"/>
+      <w:lvlText w:val="%3."/>
+      <w:lvlJc w:val="right"/>
+      <w:pPr>
+        <w:ind w:left="2160" w:hanging="180"/>
+      </w:pPr>
+    </w:lvl>
+    <w:lvl w:ilvl="3" w:tplc="FFFFFFFF" w:tentative="1">
+      <w:start w:val="1"/>
+      <w:numFmt w:val="decimal"/>
+      <w:lvlText w:val="%4."/>
+      <w:lvlJc w:val="left"/>
+      <w:pPr>
+        <w:ind w:left="2880" w:hanging="360"/>
+      </w:pPr>
+    </w:lvl>
+    <w:lvl w:ilvl="4" w:tplc="FFFFFFFF" w:tentative="1">
+      <w:start w:val="1"/>
+      <w:numFmt w:val="lowerLetter"/>
+      <w:lvlText w:val="%5."/>
+      <w:lvlJc w:val="left"/>
+      <w:pPr>
+        <w:ind w:left="3600" w:hanging="360"/>
+      </w:pPr>
+    </w:lvl>
+    <w:lvl w:ilvl="5" w:tplc="FFFFFFFF" w:tentative="1">
+      <w:start w:val="1"/>
+      <w:numFmt w:val="lowerRoman"/>
+      <w:lvlText w:val="%6."/>
+      <w:lvlJc w:val="right"/>
+      <w:pPr>
+        <w:ind w:left="4320" w:hanging="180"/>
+      </w:pPr>
+    </w:lvl>
+    <w:lvl w:ilvl="6" w:tplc="FFFFFFFF" w:tentative="1">
+      <w:start w:val="1"/>
+      <w:numFmt w:val="decimal"/>
+      <w:lvlText w:val="%7."/>
+      <w:lvlJc w:val="left"/>
+      <w:pPr>
+        <w:ind w:left="5040" w:hanging="360"/>
+      </w:pPr>
+    </w:lvl>
+    <w:lvl w:ilvl="7" w:tplc="FFFFFFFF" w:tentative="1">
+      <w:start w:val="1"/>
+      <w:numFmt w:val="lowerLetter"/>
+      <w:lvlText w:val="%8."/>
+      <w:lvlJc w:val="left"/>
+      <w:pPr>
+        <w:ind w:left="5760" w:hanging="360"/>
+      </w:pPr>
+    </w:lvl>
+    <w:lvl w:ilvl="8" w:tplc="FFFFFFFF" w:tentative="1">
+      <w:start w:val="1"/>
+      <w:numFmt w:val="lowerRoman"/>
+      <w:lvlText w:val="%9."/>
+      <w:lvlJc w:val="right"/>
+      <w:pPr>
+        <w:ind w:left="6480" w:hanging="180"/>
+      </w:pPr>
+    </w:lvl>
+  </w:abstractNum>
+  <w:abstractNum w:abstractNumId="2" w15:restartNumberingAfterBreak="0">
     <w:nsid w:val="0706180D"/>
     <w:multiLevelType w:val="hybridMultilevel"/>
     <w:tmpl w:val="03D8DDDA"/>
@@ -7798,7 +7948,7 @@
       </w:pPr>
     </w:lvl>
   </w:abstractNum>
-  <w:abstractNum w:abstractNumId="2" w15:restartNumberingAfterBreak="0">
+  <w:abstractNum w:abstractNumId="3" w15:restartNumberingAfterBreak="0">
     <w:nsid w:val="08717A47"/>
     <w:multiLevelType w:val="hybridMultilevel"/>
     <w:tmpl w:val="D5828658"/>
@@ -7891,9 +8041,12 @@
     <w:abstractNumId w:val="0"/>
   </w:num>
   <w:num w:numId="2" w16cid:durableId="1142506685">
+    <w:abstractNumId w:val="3"/>
+  </w:num>
+  <w:num w:numId="3" w16cid:durableId="821772195">
     <w:abstractNumId w:val="2"/>
   </w:num>
-  <w:num w:numId="3" w16cid:durableId="821772195">
+  <w:num w:numId="4" w16cid:durableId="178663596">
     <w:abstractNumId w:val="1"/>
   </w:num>
 </w:numbering>
@@ -8502,6 +8655,7 @@
   <w:style w:type="character" w:default="1" w:styleId="Fuentedeprrafopredeter">
     <w:name w:val="Default Paragraph Font"/>
     <w:uiPriority w:val="1"/>
+    <w:semiHidden/>
     <w:unhideWhenUsed/>
   </w:style>
   <w:style w:type="table" w:default="1" w:styleId="Tablanormal">

</xml_diff>